<commit_message>
add testing documents and updated backlog
</commit_message>
<xml_diff>
--- a/Team 15 Product Backlog.docx
+++ b/Team 15 Product Backlog.docx
@@ -2,6 +2,21 @@
 <file path=word/document.xml><?xml version="1.0" encoding="utf-8"?>
 <w:document xmlns:mc="http://schemas.openxmlformats.org/markup-compatibility/2006" xmlns:o="urn:schemas-microsoft-com:office:office" xmlns:r="http://schemas.openxmlformats.org/officeDocument/2006/relationships" xmlns:m="http://schemas.openxmlformats.org/officeDocument/2006/math" xmlns:v="urn:schemas-microsoft-com:vml" xmlns:wp="http://schemas.openxmlformats.org/drawingml/2006/wordprocessingDrawing" xmlns:w10="urn:schemas-microsoft-com:office:word" xmlns:w="http://schemas.openxmlformats.org/wordprocessingml/2006/main" xmlns:wne="http://schemas.microsoft.com/office/word/2006/wordml" xmlns:sl="http://schemas.openxmlformats.org/schemaLibrary/2006/main" xmlns:a="http://schemas.openxmlformats.org/drawingml/2006/main" xmlns:pic="http://schemas.openxmlformats.org/drawingml/2006/picture" xmlns:c="http://schemas.openxmlformats.org/drawingml/2006/chart" xmlns:lc="http://schemas.openxmlformats.org/drawingml/2006/lockedCanvas" xmlns:dgm="http://schemas.openxmlformats.org/drawingml/2006/diagram" xmlns:wps="http://schemas.microsoft.com/office/word/2010/wordprocessingShape" xmlns:wpg="http://schemas.microsoft.com/office/word/2010/wordprocessingGroup" xmlns:w14="http://schemas.microsoft.com/office/word/2010/wordml" xmlns:w15="http://schemas.microsoft.com/office/word/2012/wordml">
   <w:body>
+    <w:p>
+      <w:pPr>
+        <w:rPr>
+          <w:rFonts w:ascii="Ubuntu" w:cs="Ubuntu" w:eastAsia="Ubuntu" w:hAnsi="Ubuntu"/>
+          <w:color w:val="0b5394"/>
+          <w:sz w:val="48"/>
+          <w:szCs w:val="48"/>
+        </w:rPr>
+      </w:pPr>
+      <w:r>
+        <w:rPr>
+          <w:rtl w:val="0"/>
+        </w:rPr>
+      </w:r>
+    </w:p>
     <w:p>
       <w:pPr>
         <w:rPr>
@@ -1054,7 +1069,24 @@
                 <w:color w:val="434343"/>
                 <w:rtl w:val="0"/>
               </w:rPr>
-              <w:t xml:space="preserve">Planned for sprint 1</w:t>
+              <w:t xml:space="preserve">Partially complete. Can load in maps, but no preview available from menu. </w:t>
+            </w:r>
+            <w:r>
+              <w:rPr>
+                <w:rFonts w:ascii="Ubuntu" w:cs="Ubuntu" w:eastAsia="Ubuntu" w:hAnsi="Ubuntu"/>
+                <w:b w:val="1"/>
+                <w:color w:val="434343"/>
+                <w:rtl w:val="0"/>
+              </w:rPr>
+              <w:t xml:space="preserve">Moved to sprint 2</w:t>
+            </w:r>
+            <w:r>
+              <w:rPr>
+                <w:rFonts w:ascii="Ubuntu" w:cs="Ubuntu" w:eastAsia="Ubuntu" w:hAnsi="Ubuntu"/>
+                <w:color w:val="434343"/>
+                <w:rtl w:val="0"/>
+              </w:rPr>
+              <w:t xml:space="preserve">.</w:t>
             </w:r>
           </w:p>
         </w:tc>
@@ -1212,7 +1244,24 @@
                 <w:color w:val="434343"/>
                 <w:rtl w:val="0"/>
               </w:rPr>
-              <w:t xml:space="preserve">Planned for sprint 1 and 2</w:t>
+              <w:t xml:space="preserve">Gameplay logic about 60% completed. </w:t>
+            </w:r>
+            <w:r>
+              <w:rPr>
+                <w:rFonts w:ascii="Ubuntu" w:cs="Ubuntu" w:eastAsia="Ubuntu" w:hAnsi="Ubuntu"/>
+                <w:b w:val="1"/>
+                <w:color w:val="434343"/>
+                <w:rtl w:val="0"/>
+              </w:rPr>
+              <w:t xml:space="preserve">Moved to sprint 2</w:t>
+            </w:r>
+            <w:r>
+              <w:rPr>
+                <w:rFonts w:ascii="Ubuntu" w:cs="Ubuntu" w:eastAsia="Ubuntu" w:hAnsi="Ubuntu"/>
+                <w:color w:val="434343"/>
+                <w:rtl w:val="0"/>
+              </w:rPr>
+              <w:t xml:space="preserve">.</w:t>
             </w:r>
           </w:p>
         </w:tc>
@@ -1334,7 +1383,37 @@
                 <w:color w:val="434343"/>
                 <w:rtl w:val="0"/>
               </w:rPr>
-              <w:t xml:space="preserve">Planned for sprint 1</w:t>
+              <w:t xml:space="preserve">I</w:t>
+            </w:r>
+            <w:r>
+              <w:rPr>
+                <w:rFonts w:ascii="Ubuntu" w:cs="Ubuntu" w:eastAsia="Ubuntu" w:hAnsi="Ubuntu"/>
+                <w:color w:val="434343"/>
+                <w:rtl w:val="0"/>
+              </w:rPr>
+              <w:t xml:space="preserve">n-progress: </w:t>
+            </w:r>
+            <w:r>
+              <w:rPr>
+                <w:rFonts w:ascii="Ubuntu" w:cs="Ubuntu" w:eastAsia="Ubuntu" w:hAnsi="Ubuntu"/>
+                <w:b w:val="1"/>
+                <w:color w:val="434343"/>
+                <w:rtl w:val="0"/>
+              </w:rPr>
+              <w:t xml:space="preserve">moved to sprint 2</w:t>
+            </w:r>
+            <w:r>
+              <w:rPr>
+                <w:rFonts w:ascii="Ubuntu" w:cs="Ubuntu" w:eastAsia="Ubuntu" w:hAnsi="Ubuntu"/>
+                <w:color w:val="434343"/>
+                <w:rtl w:val="0"/>
+              </w:rPr>
+              <w:t xml:space="preserve">.</w:t>
+            </w:r>
+            <w:r>
+              <w:rPr>
+                <w:rtl w:val="0"/>
+              </w:rPr>
             </w:r>
           </w:p>
         </w:tc>
@@ -1492,7 +1571,24 @@
                 <w:color w:val="434343"/>
                 <w:rtl w:val="0"/>
               </w:rPr>
-              <w:t xml:space="preserve">Planned for sprint 1</w:t>
+              <w:t xml:space="preserve">In-progress: </w:t>
+            </w:r>
+            <w:r>
+              <w:rPr>
+                <w:rFonts w:ascii="Ubuntu" w:cs="Ubuntu" w:eastAsia="Ubuntu" w:hAnsi="Ubuntu"/>
+                <w:b w:val="1"/>
+                <w:color w:val="434343"/>
+                <w:rtl w:val="0"/>
+              </w:rPr>
+              <w:t xml:space="preserve">moved to sprint 2</w:t>
+            </w:r>
+            <w:r>
+              <w:rPr>
+                <w:rFonts w:ascii="Ubuntu" w:cs="Ubuntu" w:eastAsia="Ubuntu" w:hAnsi="Ubuntu"/>
+                <w:color w:val="434343"/>
+                <w:rtl w:val="0"/>
+              </w:rPr>
+              <w:t xml:space="preserve">.</w:t>
             </w:r>
           </w:p>
         </w:tc>
@@ -1650,7 +1746,24 @@
                 <w:color w:val="434343"/>
                 <w:rtl w:val="0"/>
               </w:rPr>
-              <w:t xml:space="preserve">Planned for sprint 1</w:t>
+              <w:t xml:space="preserve">Resource tiles are almost completed in gameplay. </w:t>
+            </w:r>
+            <w:r>
+              <w:rPr>
+                <w:rFonts w:ascii="Ubuntu" w:cs="Ubuntu" w:eastAsia="Ubuntu" w:hAnsi="Ubuntu"/>
+                <w:b w:val="1"/>
+                <w:color w:val="434343"/>
+                <w:rtl w:val="0"/>
+              </w:rPr>
+              <w:t xml:space="preserve">Moved to sprint 2</w:t>
+            </w:r>
+            <w:r>
+              <w:rPr>
+                <w:rFonts w:ascii="Ubuntu" w:cs="Ubuntu" w:eastAsia="Ubuntu" w:hAnsi="Ubuntu"/>
+                <w:color w:val="434343"/>
+                <w:rtl w:val="0"/>
+              </w:rPr>
+              <w:t xml:space="preserve">.</w:t>
             </w:r>
           </w:p>
         </w:tc>
@@ -1808,7 +1921,24 @@
                 <w:color w:val="434343"/>
                 <w:rtl w:val="0"/>
               </w:rPr>
-              <w:t xml:space="preserve">Planned for sprint 1</w:t>
+              <w:t xml:space="preserve">Unit creation is completed, and variety can be easily implemented just not done yet, </w:t>
+            </w:r>
+            <w:r>
+              <w:rPr>
+                <w:rFonts w:ascii="Ubuntu" w:cs="Ubuntu" w:eastAsia="Ubuntu" w:hAnsi="Ubuntu"/>
+                <w:b w:val="1"/>
+                <w:color w:val="434343"/>
+                <w:rtl w:val="0"/>
+              </w:rPr>
+              <w:t xml:space="preserve">moved to sprint 2</w:t>
+            </w:r>
+            <w:r>
+              <w:rPr>
+                <w:rFonts w:ascii="Ubuntu" w:cs="Ubuntu" w:eastAsia="Ubuntu" w:hAnsi="Ubuntu"/>
+                <w:color w:val="434343"/>
+                <w:rtl w:val="0"/>
+              </w:rPr>
+              <w:t xml:space="preserve">.</w:t>
             </w:r>
           </w:p>
         </w:tc>
@@ -1966,7 +2096,25 @@
                 <w:color w:val="434343"/>
                 <w:rtl w:val="0"/>
               </w:rPr>
-              <w:t xml:space="preserve">Planned for sprint 2</w:t>
+              <w:t xml:space="preserve">Planned for sprint 2*</w:t>
+              <w:br w:type="textWrapping"/>
+            </w:r>
+            <w:r>
+              <w:rPr>
+                <w:rFonts w:ascii="Ubuntu" w:cs="Ubuntu" w:eastAsia="Ubuntu" w:hAnsi="Ubuntu"/>
+                <w:b w:val="1"/>
+                <w:color w:val="434343"/>
+                <w:rtl w:val="0"/>
+              </w:rPr>
+              <w:t xml:space="preserve">* possibly not going to implement online version due to time constraints</w:t>
+            </w:r>
+            <w:r>
+              <w:rPr>
+                <w:rFonts w:ascii="Ubuntu" w:cs="Ubuntu" w:eastAsia="Ubuntu" w:hAnsi="Ubuntu"/>
+                <w:color w:val="434343"/>
+                <w:rtl w:val="0"/>
+              </w:rPr>
+              <w:t xml:space="preserve">.</w:t>
             </w:r>
           </w:p>
         </w:tc>
@@ -4659,7 +4807,7 @@
                 <w:rFonts w:ascii="Ubuntu" w:cs="Ubuntu" w:eastAsia="Ubuntu" w:hAnsi="Ubuntu"/>
                 <w:rtl w:val="0"/>
               </w:rPr>
-              <w:t xml:space="preserve">System loads the pre-built or procedurally generated map and creates a new instance of Player1 and Player2. Variables belonging to Player1 and Player2 such # of units, # resource tiles conquered, how many points each player has to spend etc. are all set to default values.</w:t>
+              <w:t xml:space="preserve">System loads the pre-built or procedurally generated map and shows the map on the screen. Each player will see the default values set for points and units displayed on the screen when it is their turn. They will see a set number of starting points, and they will also see no units on the map. The map will appear empty except for two bases representing the players starting locations, and each player will take turns spending their points on units to populate the map and eventually destroy their opponent. </w:t>
             </w:r>
           </w:p>
         </w:tc>
@@ -5019,7 +5167,12 @@
                 <w:rFonts w:ascii="Ubuntu" w:cs="Ubuntu" w:eastAsia="Ubuntu" w:hAnsi="Ubuntu"/>
                 <w:rtl w:val="0"/>
               </w:rPr>
-              <w:t xml:space="preserve">System keeps track of each players units, score, etc. and applies the appropriate game logic to make what they are playing, well, a game. </w:t>
+              <w:t xml:space="preserve">System should apply the game logic to the players letting them play the game. This means that when a player clicks on a unit from the unit spawn menu, it should appear in their base if their base is empty. If a player clicks on their unit and then clicks on an enemy unit in range and if it is their turn, the system should show their unit attacking the enemy unit and the unit health bars should go down. If a player is able to put a unit on the enemy player’s base, then the game should show a victory condition. </w:t>
+            </w:r>
+            <w:r>
+              <w:rPr>
+                <w:rtl w:val="0"/>
+              </w:rPr>
             </w:r>
           </w:p>
         </w:tc>
@@ -5204,7 +5357,12 @@
                 <w:rFonts w:ascii="Ubuntu" w:cs="Ubuntu" w:eastAsia="Ubuntu" w:hAnsi="Ubuntu"/>
                 <w:rtl w:val="0"/>
               </w:rPr>
-              <w:t xml:space="preserve">System takes the user’s name and score and enters it into a MongoDB database, which keeps track of scores. The correct space to insert the score found, and then inserted in the correct spot.</w:t>
+              <w:t xml:space="preserve">A menu appears asking the player to give a name to enter the score with. When a name is given, a confirmation appears saying that the score was submitted.</w:t>
+            </w:r>
+            <w:r>
+              <w:rPr>
+                <w:rtl w:val="0"/>
+              </w:rPr>
             </w:r>
           </w:p>
         </w:tc>
@@ -5389,7 +5547,12 @@
                 <w:rFonts w:ascii="Ubuntu" w:cs="Ubuntu" w:eastAsia="Ubuntu" w:hAnsi="Ubuntu"/>
                 <w:rtl w:val="0"/>
               </w:rPr>
-              <w:t xml:space="preserve">After the scores button is clicked, the system looks up the High Scores in the database and sends it back to the user. The scores are then displayed in a table fashion with users on one side and their score on the other. An offset variable is used to keep track of which 10 scores to fetch and return to the player, which changes when arrows are clicked to go lower or higher in the highscores. </w:t>
+              <w:t xml:space="preserve">The scores are then displayed in a table fashion with users on one side and their score on the other. Arrows will be on each side of the screen. When clicked, the next/previous 10 scores are displayed.</w:t>
+            </w:r>
+            <w:r>
+              <w:rPr>
+                <w:rtl w:val="0"/>
+              </w:rPr>
             </w:r>
           </w:p>
         </w:tc>
@@ -5574,7 +5737,7 @@
                 <w:rFonts w:ascii="Ubuntu" w:cs="Ubuntu" w:eastAsia="Ubuntu" w:hAnsi="Ubuntu"/>
                 <w:rtl w:val="0"/>
               </w:rPr>
-              <w:t xml:space="preserve">When a user captures a resource tile, every turn from then on the user will receive an extra amount of points from that tile. The enemy player is allowed to capture the tile by putting their unit on top of the tile for a few turns. </w:t>
+              <w:t xml:space="preserve">When a user captures a resource tile, every turn from then on the user will see that they receive an extra amount of points from that tile. The enemy player is allowed to capture the tile by putting their unit on top of the tile for a few turns. </w:t>
             </w:r>
           </w:p>
         </w:tc>
@@ -5980,7 +6143,12 @@
                 <w:rFonts w:ascii="Ubuntu" w:cs="Ubuntu" w:eastAsia="Ubuntu" w:hAnsi="Ubuntu"/>
                 <w:rtl w:val="0"/>
               </w:rPr>
-              <w:t xml:space="preserve">System keeps track of each players units, score, etc. and applies the appropriate game logic to make what they are playing, well, a game. In this case, the data is synchronized between two computers. </w:t>
+              <w:t xml:space="preserve">This use case will appear exactly like backlog id use case 2 when it loads the map and shows the default values. This use case will also appear almost exactly like the backlog id 4 use case except the only difference is since this game is taking place over the web, if a player disconnects from the other player for any reason, the game will show a connection error forfeit condition to the other player. </w:t>
+            </w:r>
+            <w:r>
+              <w:rPr>
+                <w:rtl w:val="0"/>
+              </w:rPr>
             </w:r>
           </w:p>
         </w:tc>

</xml_diff>

<commit_message>
sprint 2 first bug list submission due 3/1/19
</commit_message>
<xml_diff>
--- a/Team 15 Product Backlog.docx
+++ b/Team 15 Product Backlog.docx
@@ -2263,16 +2263,26 @@
               <w:spacing w:line="240" w:lineRule="auto"/>
               <w:rPr>
                 <w:rFonts w:ascii="Ubuntu" w:cs="Ubuntu" w:eastAsia="Ubuntu" w:hAnsi="Ubuntu"/>
-                <w:color w:val="434343"/>
-              </w:rPr>
-            </w:pPr>
-            <w:r>
-              <w:rPr>
-                <w:rFonts w:ascii="Ubuntu" w:cs="Ubuntu" w:eastAsia="Ubuntu" w:hAnsi="Ubuntu"/>
-                <w:color w:val="434343"/>
-                <w:rtl w:val="0"/>
-              </w:rPr>
-              <w:t xml:space="preserve">Planned for sprint 2</w:t>
+                <w:b w:val="1"/>
+                <w:color w:val="434343"/>
+              </w:rPr>
+            </w:pPr>
+            <w:r>
+              <w:rPr>
+                <w:rFonts w:ascii="Ubuntu" w:cs="Ubuntu" w:eastAsia="Ubuntu" w:hAnsi="Ubuntu"/>
+                <w:color w:val="434343"/>
+                <w:rtl w:val="0"/>
+              </w:rPr>
+              <w:t xml:space="preserve">*</w:t>
+            </w:r>
+            <w:r>
+              <w:rPr>
+                <w:rFonts w:ascii="Ubuntu" w:cs="Ubuntu" w:eastAsia="Ubuntu" w:hAnsi="Ubuntu"/>
+                <w:b w:val="1"/>
+                <w:color w:val="434343"/>
+                <w:rtl w:val="0"/>
+              </w:rPr>
+              <w:t xml:space="preserve">By creating multiple tile types and transitions between them, procedural generation of maps becomes overly complex and due to time constraints we are cutting it from all sprints. </w:t>
             </w:r>
           </w:p>
         </w:tc>
@@ -4620,7 +4630,22 @@
                 <w:rFonts w:ascii="Ubuntu" w:cs="Ubuntu" w:eastAsia="Ubuntu" w:hAnsi="Ubuntu"/>
                 <w:rtl w:val="0"/>
               </w:rPr>
-              <w:t xml:space="preserve">System shows new menu that allows player to pick from a set of pre-made maps, set map size, or allow an option to procedurally generate a map to the players liking. The system will also show two buttons called “Host Online” and “Host Hotseat”. The system will also show a “Back” button which when pressed, will take the user back to the main menu. </w:t>
+              <w:t xml:space="preserve">System shows new menu that allows player to pick from a set of pre-made maps, set map size, </w:t>
+            </w:r>
+            <w:r>
+              <w:rPr>
+                <w:rFonts w:ascii="Ubuntu" w:cs="Ubuntu" w:eastAsia="Ubuntu" w:hAnsi="Ubuntu"/>
+                <w:strike w:val="1"/>
+                <w:rtl w:val="0"/>
+              </w:rPr>
+              <w:t xml:space="preserve">or allow an option to procedurally generate a map to the players liking.</w:t>
+            </w:r>
+            <w:r>
+              <w:rPr>
+                <w:rFonts w:ascii="Ubuntu" w:cs="Ubuntu" w:eastAsia="Ubuntu" w:hAnsi="Ubuntu"/>
+                <w:rtl w:val="0"/>
+              </w:rPr>
+              <w:t xml:space="preserve"> The system will also show two buttons called “Host Online” and “Host Hotseat”. The system will also show a “Back” button which when pressed, will take the user back to the main menu. </w:t>
             </w:r>
           </w:p>
         </w:tc>
@@ -4807,7 +4832,22 @@
                 <w:rFonts w:ascii="Ubuntu" w:cs="Ubuntu" w:eastAsia="Ubuntu" w:hAnsi="Ubuntu"/>
                 <w:rtl w:val="0"/>
               </w:rPr>
-              <w:t xml:space="preserve">System loads the pre-built or procedurally generated map and shows the map on the screen. Each player will see the default values set for points and units displayed on the screen when it is their turn. They will see a set number of starting points, and they will also see no units on the map. The map will appear empty except for two bases representing the players starting locations, and each player will take turns spending their points on units to populate the map and eventually destroy their opponent. </w:t>
+              <w:t xml:space="preserve">System loads the pre-built </w:t>
+            </w:r>
+            <w:r>
+              <w:rPr>
+                <w:rFonts w:ascii="Ubuntu" w:cs="Ubuntu" w:eastAsia="Ubuntu" w:hAnsi="Ubuntu"/>
+                <w:strike w:val="1"/>
+                <w:rtl w:val="0"/>
+              </w:rPr>
+              <w:t xml:space="preserve">or procedurally generated map</w:t>
+            </w:r>
+            <w:r>
+              <w:rPr>
+                <w:rFonts w:ascii="Ubuntu" w:cs="Ubuntu" w:eastAsia="Ubuntu" w:hAnsi="Ubuntu"/>
+                <w:rtl w:val="0"/>
+              </w:rPr>
+              <w:t xml:space="preserve"> and shows the map on the screen. Each player will see the default values set for points and units displayed on the screen when it is their turn. They will see a set number of starting points, and they will also see no units on the map. The map will appear empty except for two bases representing the players starting locations, and each player will take turns spending their points on units to populate the map and eventually destroy their opponent. </w:t>
             </w:r>
           </w:p>
         </w:tc>
@@ -6230,12 +6270,14 @@
               <w:rPr>
                 <w:rFonts w:ascii="Ubuntu" w:cs="Ubuntu" w:eastAsia="Ubuntu" w:hAnsi="Ubuntu"/>
                 <w:b w:val="1"/>
-              </w:rPr>
-            </w:pPr>
-            <w:r>
-              <w:rPr>
-                <w:rFonts w:ascii="Ubuntu" w:cs="Ubuntu" w:eastAsia="Ubuntu" w:hAnsi="Ubuntu"/>
-                <w:b w:val="1"/>
+                <w:strike w:val="1"/>
+              </w:rPr>
+            </w:pPr>
+            <w:r>
+              <w:rPr>
+                <w:rFonts w:ascii="Ubuntu" w:cs="Ubuntu" w:eastAsia="Ubuntu" w:hAnsi="Ubuntu"/>
+                <w:b w:val="1"/>
+                <w:strike w:val="1"/>
                 <w:color w:val="0b5394"/>
                 <w:rtl w:val="0"/>
               </w:rPr>
@@ -6244,6 +6286,7 @@
             <w:r>
               <w:rPr>
                 <w:rFonts w:ascii="Ubuntu" w:cs="Ubuntu" w:eastAsia="Ubuntu" w:hAnsi="Ubuntu"/>
+                <w:strike w:val="1"/>
                 <w:rtl w:val="0"/>
               </w:rPr>
               <w:t xml:space="preserve">10 - </w:t>
@@ -6252,6 +6295,7 @@
               <w:rPr>
                 <w:rFonts w:ascii="Ubuntu" w:cs="Ubuntu" w:eastAsia="Ubuntu" w:hAnsi="Ubuntu"/>
                 <w:b w:val="1"/>
+                <w:strike w:val="1"/>
                 <w:rtl w:val="0"/>
               </w:rPr>
               <w:t xml:space="preserve">Procedural Map Generation</w:t>
@@ -6280,12 +6324,14 @@
               <w:spacing w:line="240" w:lineRule="auto"/>
               <w:rPr>
                 <w:rFonts w:ascii="Ubuntu" w:cs="Ubuntu" w:eastAsia="Ubuntu" w:hAnsi="Ubuntu"/>
-              </w:rPr>
-            </w:pPr>
-            <w:r>
-              <w:rPr>
-                <w:rFonts w:ascii="Ubuntu" w:cs="Ubuntu" w:eastAsia="Ubuntu" w:hAnsi="Ubuntu"/>
-                <w:b w:val="1"/>
+                <w:strike w:val="1"/>
+              </w:rPr>
+            </w:pPr>
+            <w:r>
+              <w:rPr>
+                <w:rFonts w:ascii="Ubuntu" w:cs="Ubuntu" w:eastAsia="Ubuntu" w:hAnsi="Ubuntu"/>
+                <w:b w:val="1"/>
+                <w:strike w:val="1"/>
                 <w:color w:val="0b5394"/>
                 <w:rtl w:val="0"/>
               </w:rPr>
@@ -6294,35 +6340,56 @@
             <w:r>
               <w:rPr>
                 <w:rFonts w:ascii="Ubuntu" w:cs="Ubuntu" w:eastAsia="Ubuntu" w:hAnsi="Ubuntu"/>
-                <w:rtl w:val="0"/>
-              </w:rPr>
-              <w:t xml:space="preserve"> Click “host online/local game”, then you should have the option to procedurally generate a map instead of picking one of the premade maps.  </w:t>
-            </w:r>
-          </w:p>
-        </w:tc>
-        <w:tc>
-          <w:tcPr>
-            <w:shd w:fill="auto" w:val="clear"/>
-            <w:tcMar>
-              <w:top w:w="100.0" w:type="dxa"/>
-              <w:left w:w="100.0" w:type="dxa"/>
-              <w:bottom w:w="100.0" w:type="dxa"/>
-              <w:right w:w="100.0" w:type="dxa"/>
-            </w:tcMar>
-            <w:vAlign w:val="top"/>
-          </w:tcPr>
+                <w:strike w:val="1"/>
+                <w:rtl w:val="0"/>
+              </w:rPr>
+              <w:t xml:space="preserve"> Click “host online/local game”, then you should have the option to procedurally generate a map instead of picking one of the premade maps. </w:t>
+            </w:r>
+          </w:p>
           <w:p>
             <w:pPr>
               <w:widowControl w:val="0"/>
               <w:spacing w:line="240" w:lineRule="auto"/>
               <w:rPr>
                 <w:rFonts w:ascii="Ubuntu" w:cs="Ubuntu" w:eastAsia="Ubuntu" w:hAnsi="Ubuntu"/>
-              </w:rPr>
-            </w:pPr>
-            <w:r>
-              <w:rPr>
-                <w:rFonts w:ascii="Ubuntu" w:cs="Ubuntu" w:eastAsia="Ubuntu" w:hAnsi="Ubuntu"/>
-                <w:b w:val="1"/>
+                <w:b w:val="1"/>
+              </w:rPr>
+            </w:pPr>
+            <w:r>
+              <w:rPr>
+                <w:rFonts w:ascii="Ubuntu" w:cs="Ubuntu" w:eastAsia="Ubuntu" w:hAnsi="Ubuntu"/>
+                <w:b w:val="1"/>
+                <w:rtl w:val="0"/>
+              </w:rPr>
+              <w:t xml:space="preserve">CUT AS OF 3/01/19 DUE TO TIME CONSTRAINTS AND COMPLEXITY INVOLVED TO DEVELOP IT</w:t>
+            </w:r>
+          </w:p>
+        </w:tc>
+        <w:tc>
+          <w:tcPr>
+            <w:shd w:fill="auto" w:val="clear"/>
+            <w:tcMar>
+              <w:top w:w="100.0" w:type="dxa"/>
+              <w:left w:w="100.0" w:type="dxa"/>
+              <w:bottom w:w="100.0" w:type="dxa"/>
+              <w:right w:w="100.0" w:type="dxa"/>
+            </w:tcMar>
+            <w:vAlign w:val="top"/>
+          </w:tcPr>
+          <w:p>
+            <w:pPr>
+              <w:widowControl w:val="0"/>
+              <w:spacing w:line="240" w:lineRule="auto"/>
+              <w:rPr>
+                <w:rFonts w:ascii="Ubuntu" w:cs="Ubuntu" w:eastAsia="Ubuntu" w:hAnsi="Ubuntu"/>
+                <w:strike w:val="1"/>
+              </w:rPr>
+            </w:pPr>
+            <w:r>
+              <w:rPr>
+                <w:rFonts w:ascii="Ubuntu" w:cs="Ubuntu" w:eastAsia="Ubuntu" w:hAnsi="Ubuntu"/>
+                <w:b w:val="1"/>
+                <w:strike w:val="1"/>
                 <w:color w:val="0b5394"/>
                 <w:rtl w:val="0"/>
               </w:rPr>
@@ -6331,6 +6398,7 @@
             <w:r>
               <w:rPr>
                 <w:rFonts w:ascii="Ubuntu" w:cs="Ubuntu" w:eastAsia="Ubuntu" w:hAnsi="Ubuntu"/>
+                <w:strike w:val="1"/>
                 <w:rtl w:val="0"/>
               </w:rPr>
               <w:t xml:space="preserve">The system asks the user to enter a preferred map size. After the game is started, a random map unlike any pre-made map of the specified size is generated for the game, and resource tiles are randomly placed throughout the map. Afterwards, the game begins.</w:t>

</xml_diff>